<commit_message>
Atualização de UC001 e inclusão de UC002
UC001 Foram adicionadas exceções
UC002 Novo documento
</commit_message>
<xml_diff>
--- a/Documentos Funcionais/UC001_AutenticarUsuário.docx
+++ b/Documentos Funcionais/UC001_AutenticarUsuário.docx
@@ -31,10 +31,26 @@
         </w:rPr>
         <w:t>Histórico de mudanças</w:t>
       </w:r>
+      <w:r>
+        <w:rPr>
+          <w:b/>
+        </w:rPr>
+        <w:t>:</w:t>
+      </w:r>
+      <w:bookmarkStart w:id="0" w:name="_GoBack"/>
+      <w:bookmarkEnd w:id="0"/>
     </w:p>
     <w:tbl>
       <w:tblPr>
-        <w:tblW w:w="8500" w:type="dxa"/>
+        <w:tblW w:w="8566" w:type="dxa"/>
+        <w:tblBorders>
+          <w:top w:val="single" w:sz="4" w:space="0" w:color="auto"/>
+          <w:left w:val="single" w:sz="4" w:space="0" w:color="auto"/>
+          <w:bottom w:val="single" w:sz="4" w:space="0" w:color="auto"/>
+          <w:right w:val="single" w:sz="4" w:space="0" w:color="auto"/>
+          <w:insideH w:val="single" w:sz="4" w:space="0" w:color="auto"/>
+          <w:insideV w:val="single" w:sz="4" w:space="0" w:color="auto"/>
+        </w:tblBorders>
         <w:tblCellMar>
           <w:left w:w="70" w:type="dxa"/>
           <w:right w:w="70" w:type="dxa"/>
@@ -42,10 +58,10 @@
         <w:tblLook w:val="04A0" w:firstRow="1" w:lastRow="0" w:firstColumn="1" w:lastColumn="0" w:noHBand="0" w:noVBand="1"/>
       </w:tblPr>
       <w:tblGrid>
-        <w:gridCol w:w="1029"/>
-        <w:gridCol w:w="2296"/>
-        <w:gridCol w:w="4252"/>
-        <w:gridCol w:w="992"/>
+        <w:gridCol w:w="979"/>
+        <w:gridCol w:w="1851"/>
+        <w:gridCol w:w="4962"/>
+        <w:gridCol w:w="774"/>
       </w:tblGrid>
       <w:tr>
         <w:trPr>
@@ -53,13 +69,7 @@
         </w:trPr>
         <w:tc>
           <w:tcPr>
-            <w:tcW w:w="960" w:type="dxa"/>
-            <w:tcBorders>
-              <w:top w:val="single" w:sz="4" w:space="0" w:color="auto"/>
-              <w:left w:val="single" w:sz="4" w:space="0" w:color="auto"/>
-              <w:bottom w:val="single" w:sz="4" w:space="0" w:color="auto"/>
-              <w:right w:val="single" w:sz="4" w:space="0" w:color="auto"/>
-            </w:tcBorders>
+            <w:tcW w:w="979" w:type="dxa"/>
             <w:shd w:val="clear" w:color="000000" w:fill="E7E6E6"/>
             <w:noWrap/>
             <w:vAlign w:val="bottom"/>
@@ -88,13 +98,7 @@
         </w:tc>
         <w:tc>
           <w:tcPr>
-            <w:tcW w:w="2296" w:type="dxa"/>
-            <w:tcBorders>
-              <w:top w:val="single" w:sz="4" w:space="0" w:color="auto"/>
-              <w:left w:val="nil"/>
-              <w:bottom w:val="single" w:sz="4" w:space="0" w:color="auto"/>
-              <w:right w:val="single" w:sz="4" w:space="0" w:color="auto"/>
-            </w:tcBorders>
+            <w:tcW w:w="1851" w:type="dxa"/>
             <w:shd w:val="clear" w:color="000000" w:fill="E7E6E6"/>
             <w:noWrap/>
             <w:vAlign w:val="bottom"/>
@@ -123,13 +127,7 @@
         </w:tc>
         <w:tc>
           <w:tcPr>
-            <w:tcW w:w="4252" w:type="dxa"/>
-            <w:tcBorders>
-              <w:top w:val="single" w:sz="4" w:space="0" w:color="auto"/>
-              <w:left w:val="nil"/>
-              <w:bottom w:val="single" w:sz="4" w:space="0" w:color="auto"/>
-              <w:right w:val="single" w:sz="4" w:space="0" w:color="auto"/>
-            </w:tcBorders>
+            <w:tcW w:w="4962" w:type="dxa"/>
             <w:shd w:val="clear" w:color="000000" w:fill="E7E6E6"/>
             <w:noWrap/>
             <w:vAlign w:val="bottom"/>
@@ -158,13 +156,7 @@
         </w:tc>
         <w:tc>
           <w:tcPr>
-            <w:tcW w:w="992" w:type="dxa"/>
-            <w:tcBorders>
-              <w:top w:val="single" w:sz="4" w:space="0" w:color="auto"/>
-              <w:left w:val="nil"/>
-              <w:bottom w:val="single" w:sz="4" w:space="0" w:color="auto"/>
-              <w:right w:val="single" w:sz="4" w:space="0" w:color="auto"/>
-            </w:tcBorders>
+            <w:tcW w:w="774" w:type="dxa"/>
             <w:shd w:val="clear" w:color="000000" w:fill="E7E6E6"/>
             <w:noWrap/>
             <w:vAlign w:val="bottom"/>
@@ -198,13 +190,7 @@
         </w:trPr>
         <w:tc>
           <w:tcPr>
-            <w:tcW w:w="960" w:type="dxa"/>
-            <w:tcBorders>
-              <w:top w:val="nil"/>
-              <w:left w:val="single" w:sz="4" w:space="0" w:color="auto"/>
-              <w:bottom w:val="single" w:sz="4" w:space="0" w:color="auto"/>
-              <w:right w:val="single" w:sz="4" w:space="0" w:color="auto"/>
-            </w:tcBorders>
+            <w:tcW w:w="979" w:type="dxa"/>
             <w:shd w:val="clear" w:color="auto" w:fill="auto"/>
             <w:noWrap/>
             <w:vAlign w:val="bottom"/>
@@ -225,27 +211,13 @@
                 <w:color w:val="000000"/>
                 <w:lang w:eastAsia="pt-BR"/>
               </w:rPr>
-              <w:t> </w:t>
-            </w:r>
-            <w:r>
-              <w:rPr>
-                <w:rFonts w:ascii="Calibri" w:eastAsia="Times New Roman" w:hAnsi="Calibri" w:cs="Calibri"/>
-                <w:color w:val="000000"/>
-                <w:lang w:eastAsia="pt-BR"/>
-              </w:rPr>
               <w:t>30/03/18</w:t>
             </w:r>
           </w:p>
         </w:tc>
         <w:tc>
           <w:tcPr>
-            <w:tcW w:w="2296" w:type="dxa"/>
-            <w:tcBorders>
-              <w:top w:val="nil"/>
-              <w:left w:val="nil"/>
-              <w:bottom w:val="single" w:sz="4" w:space="0" w:color="auto"/>
-              <w:right w:val="single" w:sz="4" w:space="0" w:color="auto"/>
-            </w:tcBorders>
+            <w:tcW w:w="1851" w:type="dxa"/>
             <w:shd w:val="clear" w:color="auto" w:fill="auto"/>
             <w:noWrap/>
             <w:vAlign w:val="bottom"/>
@@ -266,27 +238,13 @@
                 <w:color w:val="000000"/>
                 <w:lang w:eastAsia="pt-BR"/>
               </w:rPr>
-              <w:t> </w:t>
-            </w:r>
-            <w:r>
-              <w:rPr>
-                <w:rFonts w:ascii="Calibri" w:eastAsia="Times New Roman" w:hAnsi="Calibri" w:cs="Calibri"/>
-                <w:color w:val="000000"/>
-                <w:lang w:eastAsia="pt-BR"/>
-              </w:rPr>
               <w:t>Ananda Azevedo</w:t>
             </w:r>
           </w:p>
         </w:tc>
         <w:tc>
           <w:tcPr>
-            <w:tcW w:w="4252" w:type="dxa"/>
-            <w:tcBorders>
-              <w:top w:val="nil"/>
-              <w:left w:val="nil"/>
-              <w:bottom w:val="single" w:sz="4" w:space="0" w:color="auto"/>
-              <w:right w:val="single" w:sz="4" w:space="0" w:color="auto"/>
-            </w:tcBorders>
+            <w:tcW w:w="4962" w:type="dxa"/>
             <w:shd w:val="clear" w:color="auto" w:fill="auto"/>
             <w:noWrap/>
             <w:vAlign w:val="bottom"/>
@@ -313,13 +271,7 @@
         </w:tc>
         <w:tc>
           <w:tcPr>
-            <w:tcW w:w="992" w:type="dxa"/>
-            <w:tcBorders>
-              <w:top w:val="nil"/>
-              <w:left w:val="nil"/>
-              <w:bottom w:val="single" w:sz="4" w:space="0" w:color="auto"/>
-              <w:right w:val="single" w:sz="4" w:space="0" w:color="auto"/>
-            </w:tcBorders>
+            <w:tcW w:w="774" w:type="dxa"/>
             <w:shd w:val="clear" w:color="auto" w:fill="auto"/>
             <w:noWrap/>
             <w:vAlign w:val="bottom"/>
@@ -341,6 +293,248 @@
                 <w:lang w:eastAsia="pt-BR"/>
               </w:rPr>
               <w:t>0.1</w:t>
+            </w:r>
+          </w:p>
+        </w:tc>
+      </w:tr>
+      <w:tr>
+        <w:trPr>
+          <w:trHeight w:val="290"/>
+        </w:trPr>
+        <w:tc>
+          <w:tcPr>
+            <w:tcW w:w="979" w:type="dxa"/>
+            <w:shd w:val="clear" w:color="auto" w:fill="auto"/>
+            <w:noWrap/>
+            <w:vAlign w:val="bottom"/>
+          </w:tcPr>
+          <w:p>
+            <w:pPr>
+              <w:spacing w:after="0" w:line="240" w:lineRule="auto"/>
+              <w:rPr>
+                <w:rFonts w:ascii="Calibri" w:eastAsia="Times New Roman" w:hAnsi="Calibri" w:cs="Calibri"/>
+                <w:color w:val="000000"/>
+                <w:lang w:eastAsia="pt-BR"/>
+              </w:rPr>
+            </w:pPr>
+            <w:r>
+              <w:rPr>
+                <w:rFonts w:ascii="Calibri" w:eastAsia="Times New Roman" w:hAnsi="Calibri" w:cs="Calibri"/>
+                <w:color w:val="000000"/>
+                <w:lang w:eastAsia="pt-BR"/>
+              </w:rPr>
+              <w:t>31/03/18</w:t>
+            </w:r>
+          </w:p>
+        </w:tc>
+        <w:tc>
+          <w:tcPr>
+            <w:tcW w:w="1851" w:type="dxa"/>
+            <w:shd w:val="clear" w:color="auto" w:fill="auto"/>
+            <w:noWrap/>
+            <w:vAlign w:val="bottom"/>
+          </w:tcPr>
+          <w:p>
+            <w:pPr>
+              <w:spacing w:after="0" w:line="240" w:lineRule="auto"/>
+              <w:rPr>
+                <w:rFonts w:ascii="Calibri" w:eastAsia="Times New Roman" w:hAnsi="Calibri" w:cs="Calibri"/>
+                <w:color w:val="000000"/>
+                <w:lang w:eastAsia="pt-BR"/>
+              </w:rPr>
+            </w:pPr>
+            <w:r>
+              <w:rPr>
+                <w:rFonts w:ascii="Calibri" w:eastAsia="Times New Roman" w:hAnsi="Calibri" w:cs="Calibri"/>
+                <w:color w:val="000000"/>
+                <w:lang w:eastAsia="pt-BR"/>
+              </w:rPr>
+              <w:t>Ananda Azevedo</w:t>
+            </w:r>
+          </w:p>
+        </w:tc>
+        <w:tc>
+          <w:tcPr>
+            <w:tcW w:w="4962" w:type="dxa"/>
+            <w:shd w:val="clear" w:color="auto" w:fill="auto"/>
+            <w:noWrap/>
+            <w:vAlign w:val="bottom"/>
+          </w:tcPr>
+          <w:p>
+            <w:pPr>
+              <w:spacing w:after="0" w:line="240" w:lineRule="auto"/>
+              <w:rPr>
+                <w:rFonts w:ascii="Calibri" w:eastAsia="Times New Roman" w:hAnsi="Calibri" w:cs="Calibri"/>
+                <w:color w:val="000000"/>
+                <w:lang w:eastAsia="pt-BR"/>
+              </w:rPr>
+            </w:pPr>
+            <w:r>
+              <w:rPr>
+                <w:rFonts w:ascii="Calibri" w:eastAsia="Times New Roman" w:hAnsi="Calibri" w:cs="Calibri"/>
+                <w:color w:val="000000"/>
+                <w:lang w:eastAsia="pt-BR"/>
+              </w:rPr>
+              <w:t>Inclusão do fluxo básico.</w:t>
+            </w:r>
+          </w:p>
+        </w:tc>
+        <w:tc>
+          <w:tcPr>
+            <w:tcW w:w="774" w:type="dxa"/>
+            <w:shd w:val="clear" w:color="auto" w:fill="auto"/>
+            <w:noWrap/>
+            <w:vAlign w:val="bottom"/>
+          </w:tcPr>
+          <w:p>
+            <w:pPr>
+              <w:spacing w:after="0" w:line="240" w:lineRule="auto"/>
+              <w:rPr>
+                <w:rFonts w:ascii="Calibri" w:eastAsia="Times New Roman" w:hAnsi="Calibri" w:cs="Calibri"/>
+                <w:color w:val="000000"/>
+                <w:lang w:eastAsia="pt-BR"/>
+              </w:rPr>
+            </w:pPr>
+            <w:r>
+              <w:rPr>
+                <w:rFonts w:ascii="Calibri" w:eastAsia="Times New Roman" w:hAnsi="Calibri" w:cs="Calibri"/>
+                <w:color w:val="000000"/>
+                <w:lang w:eastAsia="pt-BR"/>
+              </w:rPr>
+              <w:t>0.2</w:t>
+            </w:r>
+          </w:p>
+        </w:tc>
+      </w:tr>
+      <w:tr>
+        <w:trPr>
+          <w:trHeight w:val="290"/>
+        </w:trPr>
+        <w:tc>
+          <w:tcPr>
+            <w:tcW w:w="979" w:type="dxa"/>
+            <w:shd w:val="clear" w:color="auto" w:fill="auto"/>
+            <w:noWrap/>
+            <w:vAlign w:val="bottom"/>
+          </w:tcPr>
+          <w:p>
+            <w:pPr>
+              <w:spacing w:after="0" w:line="240" w:lineRule="auto"/>
+              <w:rPr>
+                <w:rFonts w:ascii="Calibri" w:eastAsia="Times New Roman" w:hAnsi="Calibri" w:cs="Calibri"/>
+                <w:color w:val="000000"/>
+                <w:lang w:eastAsia="pt-BR"/>
+              </w:rPr>
+            </w:pPr>
+            <w:r>
+              <w:rPr>
+                <w:rFonts w:ascii="Calibri" w:eastAsia="Times New Roman" w:hAnsi="Calibri" w:cs="Calibri"/>
+                <w:color w:val="000000"/>
+                <w:lang w:eastAsia="pt-BR"/>
+              </w:rPr>
+              <w:t>0</w:t>
+            </w:r>
+            <w:r>
+              <w:rPr>
+                <w:rFonts w:ascii="Calibri" w:eastAsia="Times New Roman" w:hAnsi="Calibri" w:cs="Calibri"/>
+                <w:color w:val="000000"/>
+                <w:lang w:eastAsia="pt-BR"/>
+              </w:rPr>
+              <w:t>7</w:t>
+            </w:r>
+            <w:r>
+              <w:rPr>
+                <w:rFonts w:ascii="Calibri" w:eastAsia="Times New Roman" w:hAnsi="Calibri" w:cs="Calibri"/>
+                <w:color w:val="000000"/>
+                <w:lang w:eastAsia="pt-BR"/>
+              </w:rPr>
+              <w:t>/04/18</w:t>
+            </w:r>
+          </w:p>
+        </w:tc>
+        <w:tc>
+          <w:tcPr>
+            <w:tcW w:w="1851" w:type="dxa"/>
+            <w:shd w:val="clear" w:color="auto" w:fill="auto"/>
+            <w:noWrap/>
+            <w:vAlign w:val="bottom"/>
+          </w:tcPr>
+          <w:p>
+            <w:pPr>
+              <w:spacing w:after="0" w:line="240" w:lineRule="auto"/>
+              <w:rPr>
+                <w:rFonts w:ascii="Calibri" w:eastAsia="Times New Roman" w:hAnsi="Calibri" w:cs="Calibri"/>
+                <w:color w:val="000000"/>
+                <w:lang w:eastAsia="pt-BR"/>
+              </w:rPr>
+            </w:pPr>
+            <w:r>
+              <w:rPr>
+                <w:rFonts w:ascii="Calibri" w:eastAsia="Times New Roman" w:hAnsi="Calibri" w:cs="Calibri"/>
+                <w:color w:val="000000"/>
+                <w:lang w:eastAsia="pt-BR"/>
+              </w:rPr>
+              <w:t>Ananda A</w:t>
+            </w:r>
+            <w:r>
+              <w:rPr>
+                <w:rFonts w:ascii="Calibri" w:eastAsia="Times New Roman" w:hAnsi="Calibri" w:cs="Calibri"/>
+                <w:color w:val="000000"/>
+                <w:lang w:eastAsia="pt-BR"/>
+              </w:rPr>
+              <w:t>zevedo</w:t>
+            </w:r>
+          </w:p>
+        </w:tc>
+        <w:tc>
+          <w:tcPr>
+            <w:tcW w:w="4962" w:type="dxa"/>
+            <w:shd w:val="clear" w:color="auto" w:fill="auto"/>
+            <w:noWrap/>
+            <w:vAlign w:val="bottom"/>
+          </w:tcPr>
+          <w:p>
+            <w:pPr>
+              <w:spacing w:after="0" w:line="240" w:lineRule="auto"/>
+              <w:rPr>
+                <w:rFonts w:ascii="Calibri" w:eastAsia="Times New Roman" w:hAnsi="Calibri" w:cs="Calibri"/>
+                <w:color w:val="000000"/>
+                <w:lang w:eastAsia="pt-BR"/>
+              </w:rPr>
+            </w:pPr>
+            <w:r>
+              <w:rPr>
+                <w:rFonts w:ascii="Calibri" w:eastAsia="Times New Roman" w:hAnsi="Calibri" w:cs="Calibri"/>
+                <w:color w:val="000000"/>
+                <w:lang w:eastAsia="pt-BR"/>
+              </w:rPr>
+              <w:t>Inclusão de exceções e finalização do documento</w:t>
+            </w:r>
+          </w:p>
+        </w:tc>
+        <w:tc>
+          <w:tcPr>
+            <w:tcW w:w="774" w:type="dxa"/>
+            <w:shd w:val="clear" w:color="auto" w:fill="auto"/>
+            <w:noWrap/>
+            <w:vAlign w:val="bottom"/>
+          </w:tcPr>
+          <w:p>
+            <w:pPr>
+              <w:spacing w:after="0" w:line="240" w:lineRule="auto"/>
+              <w:rPr>
+                <w:rFonts w:ascii="Calibri" w:eastAsia="Times New Roman" w:hAnsi="Calibri" w:cs="Calibri"/>
+                <w:color w:val="000000"/>
+                <w:lang w:eastAsia="pt-BR"/>
+              </w:rPr>
+            </w:pPr>
+            <w:r>
+              <w:rPr>
+                <w:rFonts w:ascii="Calibri" w:eastAsia="Times New Roman" w:hAnsi="Calibri" w:cs="Calibri"/>
+                <w:color w:val="000000"/>
+                <w:lang w:eastAsia="pt-BR"/>
+              </w:rPr>
+              <w:t>1.0</w:t>
             </w:r>
           </w:p>
         </w:tc>
@@ -384,14 +578,12 @@
         </w:rPr>
         <w:t xml:space="preserve">tores </w:t>
       </w:r>
-      <w:proofErr w:type="gramStart"/>
-      <w:r>
-        <w:rPr>
-          <w:rFonts w:cs="Arial"/>
-        </w:rPr>
-        <w:t>autentiquem-se</w:t>
-      </w:r>
-      <w:proofErr w:type="gramEnd"/>
+      <w:r>
+        <w:rPr>
+          <w:rFonts w:cs="Arial"/>
+        </w:rPr>
+        <w:t>se autentiquem</w:t>
+      </w:r>
       <w:r>
         <w:rPr>
           <w:rFonts w:cs="Arial"/>
@@ -584,15 +776,7 @@
                 <w:color w:val="000000"/>
                 <w:lang w:eastAsia="pt-BR"/>
               </w:rPr>
-              <w:t> </w:t>
-            </w:r>
-            <w:r>
-              <w:rPr>
-                <w:rFonts w:ascii="Calibri" w:eastAsia="Times New Roman" w:hAnsi="Calibri" w:cs="Calibri"/>
-                <w:color w:val="000000"/>
-                <w:lang w:eastAsia="pt-BR"/>
-              </w:rPr>
-              <w:t>É todo aquele cadastrado no e habilitado para acesso ao SAH.</w:t>
+              <w:t> É todo aquele cadastrado no e habilitado para acesso ao SAH.</w:t>
             </w:r>
           </w:p>
         </w:tc>
@@ -819,15 +1003,7 @@
           <w:b/>
           <w:bCs/>
         </w:rPr>
-        <w:t>Roteiro – Fluxo Básico</w:t>
-      </w:r>
-      <w:r>
-        <w:rPr>
-          <w:rFonts w:cs="Arial"/>
-          <w:b/>
-          <w:bCs/>
-        </w:rPr>
-        <w:t>:</w:t>
+        <w:t>Roteiro – Fluxo Básico:</w:t>
       </w:r>
     </w:p>
     <w:tbl>
@@ -1104,16 +1280,7 @@
                 <w:sz w:val="22"/>
                 <w:szCs w:val="22"/>
               </w:rPr>
-              <w:t>O sistema exibe a tela de autenticação</w:t>
-            </w:r>
-            <w:r>
-              <w:rPr>
-                <w:rFonts w:ascii="Calibri" w:eastAsia="Times New Roman" w:hAnsi="Calibri" w:cs="Calibri"/>
-                <w:color w:val="000000"/>
-                <w:sz w:val="22"/>
-                <w:szCs w:val="22"/>
-              </w:rPr>
-              <w:t xml:space="preserve"> com campos para e-mail e senha.</w:t>
+              <w:t>O sistema exibe a tela de autenticação com campos para e-mail e senha.</w:t>
             </w:r>
           </w:p>
         </w:tc>
@@ -1804,8 +1971,789 @@
       </w:pPr>
     </w:p>
     <w:p>
-      <w:bookmarkStart w:id="0" w:name="_GoBack"/>
-      <w:bookmarkEnd w:id="0"/>
+      <w:pPr>
+        <w:rPr>
+          <w:rFonts w:cs="Arial"/>
+          <w:b/>
+          <w:bCs/>
+        </w:rPr>
+      </w:pPr>
+      <w:r>
+        <w:rPr>
+          <w:rFonts w:cs="Arial"/>
+          <w:b/>
+          <w:bCs/>
+        </w:rPr>
+        <w:t>Esboço de telas:</w:t>
+      </w:r>
+    </w:p>
+    <w:p>
+      <w:pPr>
+        <w:rPr>
+          <w:rFonts w:cs="Arial"/>
+          <w:bCs/>
+        </w:rPr>
+      </w:pPr>
+      <w:r>
+        <w:rPr>
+          <w:rFonts w:cs="Arial"/>
+          <w:bCs/>
+        </w:rPr>
+        <w:t>Login.</w:t>
+      </w:r>
+    </w:p>
+    <w:p>
+      <w:pPr>
+        <w:rPr>
+          <w:rFonts w:cs="Arial"/>
+          <w:b/>
+          <w:bCs/>
+        </w:rPr>
+      </w:pPr>
+      <w:r>
+        <w:rPr>
+          <w:rFonts w:cs="Arial"/>
+          <w:b/>
+          <w:bCs/>
+          <w:noProof/>
+        </w:rPr>
+        <w:lastRenderedPageBreak/>
+        <w:drawing>
+          <wp:inline distT="0" distB="0" distL="0" distR="0">
+            <wp:extent cx="5391150" cy="2222500"/>
+            <wp:effectExtent l="0" t="0" r="0" b="6350"/>
+            <wp:docPr id="2" name="Imagem 2"/>
+            <wp:cNvGraphicFramePr>
+              <a:graphicFrameLocks xmlns:a="http://schemas.openxmlformats.org/drawingml/2006/main" noChangeAspect="1"/>
+            </wp:cNvGraphicFramePr>
+            <a:graphic xmlns:a="http://schemas.openxmlformats.org/drawingml/2006/main">
+              <a:graphicData uri="http://schemas.openxmlformats.org/drawingml/2006/picture">
+                <pic:pic xmlns:pic="http://schemas.openxmlformats.org/drawingml/2006/picture">
+                  <pic:nvPicPr>
+                    <pic:cNvPr id="0" name="Picture 1"/>
+                    <pic:cNvPicPr>
+                      <a:picLocks noChangeAspect="1" noChangeArrowheads="1"/>
+                    </pic:cNvPicPr>
+                  </pic:nvPicPr>
+                  <pic:blipFill>
+                    <a:blip r:embed="rId5">
+                      <a:extLst>
+                        <a:ext uri="{28A0092B-C50C-407E-A947-70E740481C1C}">
+                          <a14:useLocalDpi xmlns:a14="http://schemas.microsoft.com/office/drawing/2010/main" val="0"/>
+                        </a:ext>
+                      </a:extLst>
+                    </a:blip>
+                    <a:srcRect/>
+                    <a:stretch>
+                      <a:fillRect/>
+                    </a:stretch>
+                  </pic:blipFill>
+                  <pic:spPr bwMode="auto">
+                    <a:xfrm>
+                      <a:off x="0" y="0"/>
+                      <a:ext cx="5391150" cy="2222500"/>
+                    </a:xfrm>
+                    <a:prstGeom prst="rect">
+                      <a:avLst/>
+                    </a:prstGeom>
+                    <a:noFill/>
+                    <a:ln>
+                      <a:noFill/>
+                    </a:ln>
+                  </pic:spPr>
+                </pic:pic>
+              </a:graphicData>
+            </a:graphic>
+          </wp:inline>
+        </w:drawing>
+      </w:r>
+    </w:p>
+    <w:p>
+      <w:pPr>
+        <w:rPr>
+          <w:rFonts w:cs="Arial"/>
+          <w:bCs/>
+        </w:rPr>
+      </w:pPr>
+      <w:r>
+        <w:rPr>
+          <w:rFonts w:cs="Arial"/>
+          <w:bCs/>
+        </w:rPr>
+        <w:t>Seleção do perfil.</w:t>
+      </w:r>
+    </w:p>
+    <w:p>
+      <w:pPr>
+        <w:rPr>
+          <w:rFonts w:cs="Arial"/>
+          <w:b/>
+          <w:bCs/>
+        </w:rPr>
+      </w:pPr>
+      <w:r>
+        <w:rPr>
+          <w:rFonts w:cs="Arial"/>
+          <w:b/>
+          <w:bCs/>
+          <w:noProof/>
+        </w:rPr>
+        <w:drawing>
+          <wp:inline distT="0" distB="0" distL="0" distR="0">
+            <wp:extent cx="5397500" cy="2095500"/>
+            <wp:effectExtent l="0" t="0" r="0" b="0"/>
+            <wp:docPr id="4" name="Imagem 4"/>
+            <wp:cNvGraphicFramePr>
+              <a:graphicFrameLocks xmlns:a="http://schemas.openxmlformats.org/drawingml/2006/main" noChangeAspect="1"/>
+            </wp:cNvGraphicFramePr>
+            <a:graphic xmlns:a="http://schemas.openxmlformats.org/drawingml/2006/main">
+              <a:graphicData uri="http://schemas.openxmlformats.org/drawingml/2006/picture">
+                <pic:pic xmlns:pic="http://schemas.openxmlformats.org/drawingml/2006/picture">
+                  <pic:nvPicPr>
+                    <pic:cNvPr id="0" name="Picture 2"/>
+                    <pic:cNvPicPr>
+                      <a:picLocks noChangeAspect="1" noChangeArrowheads="1"/>
+                    </pic:cNvPicPr>
+                  </pic:nvPicPr>
+                  <pic:blipFill>
+                    <a:blip r:embed="rId6">
+                      <a:extLst>
+                        <a:ext uri="{28A0092B-C50C-407E-A947-70E740481C1C}">
+                          <a14:useLocalDpi xmlns:a14="http://schemas.microsoft.com/office/drawing/2010/main" val="0"/>
+                        </a:ext>
+                      </a:extLst>
+                    </a:blip>
+                    <a:srcRect/>
+                    <a:stretch>
+                      <a:fillRect/>
+                    </a:stretch>
+                  </pic:blipFill>
+                  <pic:spPr bwMode="auto">
+                    <a:xfrm>
+                      <a:off x="0" y="0"/>
+                      <a:ext cx="5397500" cy="2095500"/>
+                    </a:xfrm>
+                    <a:prstGeom prst="rect">
+                      <a:avLst/>
+                    </a:prstGeom>
+                    <a:noFill/>
+                    <a:ln>
+                      <a:noFill/>
+                    </a:ln>
+                  </pic:spPr>
+                </pic:pic>
+              </a:graphicData>
+            </a:graphic>
+          </wp:inline>
+        </w:drawing>
+      </w:r>
+    </w:p>
+    <w:p>
+      <w:pPr>
+        <w:pStyle w:val="Contedodatabela"/>
+        <w:jc w:val="both"/>
+        <w:rPr>
+          <w:rFonts w:cs="Arial"/>
+          <w:b/>
+        </w:rPr>
+      </w:pPr>
+      <w:r>
+        <w:rPr>
+          <w:rFonts w:cs="Arial"/>
+          <w:b/>
+        </w:rPr>
+        <w:t>Exceções</w:t>
+      </w:r>
+      <w:r>
+        <w:rPr>
+          <w:rFonts w:cs="Arial"/>
+          <w:b/>
+        </w:rPr>
+        <w:t>:</w:t>
+      </w:r>
+    </w:p>
+    <w:p>
+      <w:pPr>
+        <w:pStyle w:val="Contedodatabela"/>
+        <w:jc w:val="both"/>
+        <w:rPr>
+          <w:rFonts w:cs="Arial"/>
+          <w:b/>
+        </w:rPr>
+      </w:pPr>
+    </w:p>
+    <w:p>
+      <w:pPr>
+        <w:pStyle w:val="Contedodatabela"/>
+        <w:jc w:val="both"/>
+        <w:rPr>
+          <w:rFonts w:cs="Arial"/>
+          <w:b/>
+          <w:szCs w:val="18"/>
+        </w:rPr>
+      </w:pPr>
+      <w:r>
+        <w:rPr>
+          <w:rFonts w:cs="Arial"/>
+          <w:b/>
+          <w:szCs w:val="18"/>
+        </w:rPr>
+        <w:t>EX01 – Usuário não cadastrado</w:t>
+      </w:r>
+    </w:p>
+    <w:p>
+      <w:pPr>
+        <w:pStyle w:val="Contedodatabela"/>
+        <w:jc w:val="both"/>
+        <w:rPr>
+          <w:rFonts w:cs="Arial"/>
+          <w:szCs w:val="18"/>
+        </w:rPr>
+      </w:pPr>
+    </w:p>
+    <w:p>
+      <w:pPr>
+        <w:pStyle w:val="Contedodatabela"/>
+        <w:jc w:val="both"/>
+        <w:rPr>
+          <w:rFonts w:cs="Arial"/>
+          <w:szCs w:val="18"/>
+        </w:rPr>
+      </w:pPr>
+    </w:p>
+    <w:p>
+      <w:pPr>
+        <w:pStyle w:val="Contedodatabela"/>
+        <w:jc w:val="both"/>
+        <w:rPr>
+          <w:rFonts w:cs="Arial"/>
+          <w:szCs w:val="18"/>
+        </w:rPr>
+      </w:pPr>
+      <w:r>
+        <w:rPr>
+          <w:rFonts w:cs="Arial"/>
+          <w:szCs w:val="18"/>
+        </w:rPr>
+        <w:t>S</w:t>
+      </w:r>
+      <w:r>
+        <w:rPr>
+          <w:rFonts w:cs="Arial"/>
+          <w:szCs w:val="18"/>
+        </w:rPr>
+        <w:t xml:space="preserve">e o usuário não for cadastrado, o sistema deve exibir a mensagem </w:t>
+      </w:r>
+      <w:r>
+        <w:rPr>
+          <w:rFonts w:cs="Arial"/>
+          <w:b/>
+          <w:szCs w:val="18"/>
+        </w:rPr>
+        <w:t xml:space="preserve">“Nenhum registro </w:t>
+      </w:r>
+      <w:proofErr w:type="gramStart"/>
+      <w:r>
+        <w:rPr>
+          <w:rFonts w:cs="Arial"/>
+          <w:b/>
+          <w:szCs w:val="18"/>
+        </w:rPr>
+        <w:t>encontrado.”</w:t>
+      </w:r>
+      <w:proofErr w:type="gramEnd"/>
+      <w:r>
+        <w:rPr>
+          <w:rFonts w:cs="Arial"/>
+          <w:szCs w:val="18"/>
+        </w:rPr>
+        <w:t xml:space="preserve"> </w:t>
+      </w:r>
+      <w:proofErr w:type="gramStart"/>
+      <w:r>
+        <w:rPr>
+          <w:rFonts w:cs="Arial"/>
+          <w:szCs w:val="18"/>
+        </w:rPr>
+        <w:t>e</w:t>
+      </w:r>
+      <w:proofErr w:type="gramEnd"/>
+      <w:r>
+        <w:rPr>
+          <w:rFonts w:cs="Arial"/>
+          <w:szCs w:val="18"/>
+        </w:rPr>
+        <w:t xml:space="preserve"> retornar a tela de login.</w:t>
+      </w:r>
+    </w:p>
+    <w:p>
+      <w:pPr>
+        <w:pStyle w:val="Contedodatabela"/>
+        <w:jc w:val="both"/>
+        <w:rPr>
+          <w:rFonts w:cs="Arial"/>
+          <w:szCs w:val="18"/>
+        </w:rPr>
+      </w:pPr>
+    </w:p>
+    <w:p>
+      <w:pPr>
+        <w:pStyle w:val="Contedodatabela"/>
+        <w:jc w:val="both"/>
+        <w:rPr>
+          <w:rFonts w:cs="Arial"/>
+          <w:b/>
+          <w:szCs w:val="18"/>
+        </w:rPr>
+      </w:pPr>
+      <w:r>
+        <w:rPr>
+          <w:rFonts w:cs="Arial"/>
+          <w:b/>
+          <w:szCs w:val="18"/>
+        </w:rPr>
+        <w:t>EX02 – Um ou mais campos obrigatórios não preenchidos</w:t>
+      </w:r>
+    </w:p>
+    <w:p>
+      <w:pPr>
+        <w:pStyle w:val="Contedodatabela"/>
+        <w:jc w:val="both"/>
+        <w:rPr>
+          <w:rFonts w:cs="Arial"/>
+          <w:szCs w:val="18"/>
+        </w:rPr>
+      </w:pPr>
+    </w:p>
+    <w:p>
+      <w:pPr>
+        <w:pStyle w:val="Contedodatabela"/>
+        <w:jc w:val="both"/>
+        <w:rPr>
+          <w:rFonts w:cs="Arial"/>
+          <w:szCs w:val="18"/>
+        </w:rPr>
+      </w:pPr>
+      <w:r>
+        <w:rPr>
+          <w:rFonts w:cs="Arial"/>
+          <w:szCs w:val="18"/>
+        </w:rPr>
+        <w:t>S</w:t>
+      </w:r>
+      <w:r>
+        <w:rPr>
+          <w:rFonts w:cs="Arial"/>
+          <w:szCs w:val="18"/>
+        </w:rPr>
+        <w:t xml:space="preserve">e o usuário não preencheu um ou mais campos obrigatórios, o sistema deve exibir a </w:t>
+      </w:r>
+      <w:proofErr w:type="gramStart"/>
+      <w:r>
+        <w:rPr>
+          <w:rFonts w:cs="Arial"/>
+          <w:szCs w:val="18"/>
+        </w:rPr>
+        <w:t>mensagem</w:t>
+      </w:r>
+      <w:r>
+        <w:rPr>
+          <w:rFonts w:cs="Arial"/>
+          <w:szCs w:val="18"/>
+        </w:rPr>
+        <w:t xml:space="preserve"> </w:t>
+      </w:r>
+      <w:r>
+        <w:rPr>
+          <w:rFonts w:cs="Arial"/>
+          <w:szCs w:val="18"/>
+        </w:rPr>
+        <w:t xml:space="preserve"> </w:t>
+      </w:r>
+      <w:r>
+        <w:rPr>
+          <w:rFonts w:cs="Arial"/>
+          <w:b/>
+          <w:szCs w:val="18"/>
+        </w:rPr>
+        <w:t>“</w:t>
+      </w:r>
+      <w:proofErr w:type="gramEnd"/>
+      <w:r>
+        <w:rPr>
+          <w:rFonts w:cs="Arial"/>
+          <w:b/>
+          <w:szCs w:val="18"/>
+        </w:rPr>
+        <w:t xml:space="preserve">O </w:t>
+      </w:r>
+      <w:r>
+        <w:rPr>
+          <w:rFonts w:cs="Arial"/>
+          <w:b/>
+          <w:szCs w:val="18"/>
+        </w:rPr>
+        <w:t>campo “&lt;nome do campo&gt;” é de preenchimento obrigatório</w:t>
+      </w:r>
+      <w:r>
+        <w:rPr>
+          <w:rFonts w:cs="Arial"/>
+          <w:b/>
+          <w:szCs w:val="18"/>
+        </w:rPr>
+        <w:t>.</w:t>
+      </w:r>
+      <w:r>
+        <w:rPr>
+          <w:rFonts w:cs="Arial"/>
+          <w:b/>
+          <w:szCs w:val="18"/>
+        </w:rPr>
+        <w:t>”</w:t>
+      </w:r>
+      <w:r>
+        <w:rPr>
+          <w:rFonts w:cs="Arial"/>
+          <w:szCs w:val="18"/>
+        </w:rPr>
+        <w:t xml:space="preserve"> e retornar a tela de login</w:t>
+      </w:r>
+      <w:r>
+        <w:rPr>
+          <w:rFonts w:cs="Arial"/>
+          <w:szCs w:val="18"/>
+        </w:rPr>
+        <w:t>.</w:t>
+      </w:r>
+    </w:p>
+    <w:p>
+      <w:pPr>
+        <w:pStyle w:val="Contedodatabela"/>
+        <w:jc w:val="both"/>
+        <w:rPr>
+          <w:rFonts w:cs="Arial"/>
+          <w:szCs w:val="18"/>
+        </w:rPr>
+      </w:pPr>
+    </w:p>
+    <w:p>
+      <w:pPr>
+        <w:pStyle w:val="Contedodatabela"/>
+        <w:jc w:val="both"/>
+        <w:rPr>
+          <w:rFonts w:cs="Arial"/>
+          <w:b/>
+          <w:szCs w:val="18"/>
+        </w:rPr>
+      </w:pPr>
+      <w:r>
+        <w:rPr>
+          <w:rFonts w:cs="Arial"/>
+          <w:b/>
+          <w:szCs w:val="18"/>
+        </w:rPr>
+        <w:t xml:space="preserve">EX03 – Formato do </w:t>
+      </w:r>
+      <w:r>
+        <w:rPr>
+          <w:rFonts w:cs="Arial"/>
+          <w:b/>
+          <w:szCs w:val="18"/>
+        </w:rPr>
+        <w:t>e-mail</w:t>
+      </w:r>
+      <w:r>
+        <w:rPr>
+          <w:rFonts w:cs="Arial"/>
+          <w:b/>
+          <w:szCs w:val="18"/>
+        </w:rPr>
+        <w:t xml:space="preserve"> </w:t>
+      </w:r>
+      <w:r>
+        <w:rPr>
+          <w:rFonts w:cs="Arial"/>
+          <w:b/>
+          <w:szCs w:val="18"/>
+        </w:rPr>
+        <w:t>inválido</w:t>
+      </w:r>
+    </w:p>
+    <w:p>
+      <w:pPr>
+        <w:pStyle w:val="Contedodatabela"/>
+        <w:jc w:val="both"/>
+        <w:rPr>
+          <w:rFonts w:cs="Arial"/>
+          <w:szCs w:val="18"/>
+        </w:rPr>
+      </w:pPr>
+    </w:p>
+    <w:p>
+      <w:pPr>
+        <w:pStyle w:val="Contedodatabela"/>
+        <w:jc w:val="both"/>
+        <w:rPr>
+          <w:rFonts w:cs="Arial"/>
+          <w:szCs w:val="18"/>
+        </w:rPr>
+      </w:pPr>
+      <w:r>
+        <w:rPr>
+          <w:rFonts w:cs="Arial"/>
+          <w:szCs w:val="18"/>
+        </w:rPr>
+        <w:t xml:space="preserve">Se o usuário não preencheu </w:t>
+      </w:r>
+      <w:r>
+        <w:rPr>
+          <w:rFonts w:cs="Arial"/>
+          <w:szCs w:val="18"/>
+        </w:rPr>
+        <w:t xml:space="preserve">o campo de e-mail de forma incorreta, sem @ ou domínio inválido, </w:t>
+      </w:r>
+      <w:r>
+        <w:rPr>
+          <w:rFonts w:cs="Arial"/>
+          <w:szCs w:val="18"/>
+        </w:rPr>
+        <w:t xml:space="preserve">o sistema deve exibir a mensagem </w:t>
+      </w:r>
+      <w:r>
+        <w:rPr>
+          <w:rFonts w:cs="Arial"/>
+          <w:b/>
+          <w:szCs w:val="18"/>
+        </w:rPr>
+        <w:t>“O e</w:t>
+      </w:r>
+      <w:r>
+        <w:rPr>
+          <w:rFonts w:cs="Arial"/>
+          <w:b/>
+          <w:szCs w:val="18"/>
+        </w:rPr>
+        <w:t xml:space="preserve">-mail informado para autenticação, não é um e-mail </w:t>
+      </w:r>
+      <w:proofErr w:type="gramStart"/>
+      <w:r>
+        <w:rPr>
+          <w:rFonts w:cs="Arial"/>
+          <w:b/>
+          <w:szCs w:val="18"/>
+        </w:rPr>
+        <w:t>válido.</w:t>
+      </w:r>
+      <w:r>
+        <w:rPr>
+          <w:rFonts w:cs="Arial"/>
+          <w:b/>
+          <w:szCs w:val="18"/>
+        </w:rPr>
+        <w:t>”</w:t>
+      </w:r>
+      <w:proofErr w:type="gramEnd"/>
+      <w:r>
+        <w:rPr>
+          <w:rFonts w:cs="Arial"/>
+          <w:szCs w:val="18"/>
+        </w:rPr>
+        <w:t xml:space="preserve"> </w:t>
+      </w:r>
+      <w:proofErr w:type="gramStart"/>
+      <w:r>
+        <w:rPr>
+          <w:rFonts w:cs="Arial"/>
+          <w:szCs w:val="18"/>
+        </w:rPr>
+        <w:t>e</w:t>
+      </w:r>
+      <w:proofErr w:type="gramEnd"/>
+      <w:r>
+        <w:rPr>
+          <w:rFonts w:cs="Arial"/>
+          <w:szCs w:val="18"/>
+        </w:rPr>
+        <w:t xml:space="preserve"> retornar a tela de login.</w:t>
+      </w:r>
+    </w:p>
+    <w:p>
+      <w:pPr>
+        <w:pStyle w:val="Contedodatabela"/>
+        <w:jc w:val="both"/>
+        <w:rPr>
+          <w:rFonts w:cs="Arial"/>
+          <w:szCs w:val="18"/>
+        </w:rPr>
+      </w:pPr>
+    </w:p>
+    <w:p>
+      <w:pPr>
+        <w:pStyle w:val="Contedodatabela"/>
+        <w:jc w:val="both"/>
+        <w:rPr>
+          <w:rFonts w:cs="Arial"/>
+          <w:b/>
+          <w:szCs w:val="18"/>
+        </w:rPr>
+      </w:pPr>
+      <w:r>
+        <w:rPr>
+          <w:rFonts w:cs="Arial"/>
+          <w:b/>
+          <w:szCs w:val="18"/>
+        </w:rPr>
+        <w:t xml:space="preserve">EX04 </w:t>
+      </w:r>
+      <w:r>
+        <w:rPr>
+          <w:rFonts w:cs="Arial"/>
+          <w:b/>
+          <w:szCs w:val="18"/>
+        </w:rPr>
+        <w:t>–</w:t>
+      </w:r>
+      <w:r>
+        <w:rPr>
+          <w:rFonts w:cs="Arial"/>
+          <w:b/>
+          <w:szCs w:val="18"/>
+        </w:rPr>
+        <w:t xml:space="preserve"> </w:t>
+      </w:r>
+      <w:r>
+        <w:rPr>
+          <w:rFonts w:cs="Arial"/>
+          <w:b/>
+          <w:szCs w:val="18"/>
+        </w:rPr>
+        <w:t>Senha inválida.</w:t>
+      </w:r>
+    </w:p>
+    <w:p>
+      <w:pPr>
+        <w:pStyle w:val="Contedodatabela"/>
+        <w:jc w:val="both"/>
+        <w:rPr>
+          <w:rFonts w:cs="Arial"/>
+          <w:szCs w:val="18"/>
+        </w:rPr>
+      </w:pPr>
+    </w:p>
+    <w:p>
+      <w:pPr>
+        <w:pStyle w:val="Contedodatabela"/>
+        <w:jc w:val="both"/>
+        <w:rPr>
+          <w:rFonts w:cs="Arial"/>
+          <w:szCs w:val="18"/>
+        </w:rPr>
+      </w:pPr>
+      <w:r>
+        <w:rPr>
+          <w:rFonts w:eastAsia="Times New Roman" w:cs="Arial"/>
+          <w:color w:val="000000"/>
+          <w:szCs w:val="18"/>
+        </w:rPr>
+        <w:t xml:space="preserve">Se a senha informada não estiver correta para o usuário, o sistema deve exibir a </w:t>
+      </w:r>
+      <w:r>
+        <w:rPr>
+          <w:rFonts w:eastAsia="Times New Roman" w:cs="Arial"/>
+          <w:color w:val="000000"/>
+          <w:szCs w:val="18"/>
+        </w:rPr>
+        <w:t>mensagem</w:t>
+      </w:r>
+      <w:r>
+        <w:rPr>
+          <w:rFonts w:eastAsia="Times New Roman" w:cs="Arial"/>
+          <w:color w:val="000000"/>
+          <w:szCs w:val="18"/>
+        </w:rPr>
+        <w:t xml:space="preserve"> </w:t>
+      </w:r>
+      <w:r>
+        <w:rPr>
+          <w:rFonts w:eastAsia="Times New Roman" w:cs="Arial"/>
+          <w:b/>
+          <w:color w:val="000000"/>
+          <w:szCs w:val="18"/>
+        </w:rPr>
+        <w:t>“S</w:t>
+      </w:r>
+      <w:r>
+        <w:rPr>
+          <w:rFonts w:cs="Arial"/>
+          <w:b/>
+          <w:szCs w:val="18"/>
+        </w:rPr>
+        <w:t xml:space="preserve">enha </w:t>
+      </w:r>
+      <w:proofErr w:type="gramStart"/>
+      <w:r>
+        <w:rPr>
+          <w:rFonts w:cs="Arial"/>
+          <w:b/>
+          <w:szCs w:val="18"/>
+        </w:rPr>
+        <w:t>inválida.”</w:t>
+      </w:r>
+      <w:proofErr w:type="gramEnd"/>
+      <w:r>
+        <w:rPr>
+          <w:rFonts w:cs="Arial"/>
+          <w:b/>
+          <w:szCs w:val="18"/>
+        </w:rPr>
+        <w:t xml:space="preserve"> </w:t>
+      </w:r>
+      <w:proofErr w:type="gramStart"/>
+      <w:r>
+        <w:rPr>
+          <w:rFonts w:cs="Arial"/>
+          <w:szCs w:val="18"/>
+        </w:rPr>
+        <w:t>e</w:t>
+      </w:r>
+      <w:proofErr w:type="gramEnd"/>
+      <w:r>
+        <w:rPr>
+          <w:rFonts w:cs="Arial"/>
+          <w:szCs w:val="18"/>
+        </w:rPr>
+        <w:t xml:space="preserve"> retornar para a tela de login.</w:t>
+      </w:r>
+    </w:p>
+    <w:p>
+      <w:pPr>
+        <w:pStyle w:val="Contedodatabela"/>
+        <w:jc w:val="both"/>
+        <w:rPr>
+          <w:rFonts w:ascii="Calibri" w:eastAsia="Times New Roman" w:hAnsi="Calibri" w:cs="Calibri"/>
+          <w:color w:val="000000"/>
+          <w:sz w:val="22"/>
+          <w:szCs w:val="22"/>
+        </w:rPr>
+      </w:pPr>
+    </w:p>
+    <w:p>
+      <w:pPr>
+        <w:rPr>
+          <w:rFonts w:cs="Arial"/>
+          <w:b/>
+          <w:bCs/>
+        </w:rPr>
+      </w:pPr>
+    </w:p>
+    <w:p>
+      <w:pPr>
+        <w:rPr>
+          <w:rFonts w:cs="Arial"/>
+          <w:b/>
+          <w:bCs/>
+        </w:rPr>
+      </w:pPr>
     </w:p>
     <w:sectPr>
       <w:pgSz w:w="11906" w:h="16838"/>
@@ -2276,27 +3224,9 @@
   </w:num>
   <w:num w:numId="2">
     <w:abstractNumId w:val="2"/>
-    <w:lvlOverride w:ilvl="0"/>
-    <w:lvlOverride w:ilvl="1"/>
-    <w:lvlOverride w:ilvl="2"/>
-    <w:lvlOverride w:ilvl="3"/>
-    <w:lvlOverride w:ilvl="4"/>
-    <w:lvlOverride w:ilvl="5"/>
-    <w:lvlOverride w:ilvl="6"/>
-    <w:lvlOverride w:ilvl="7"/>
-    <w:lvlOverride w:ilvl="8"/>
   </w:num>
   <w:num w:numId="3">
     <w:abstractNumId w:val="0"/>
-    <w:lvlOverride w:ilvl="0"/>
-    <w:lvlOverride w:ilvl="1"/>
-    <w:lvlOverride w:ilvl="2"/>
-    <w:lvlOverride w:ilvl="3"/>
-    <w:lvlOverride w:ilvl="4"/>
-    <w:lvlOverride w:ilvl="5"/>
-    <w:lvlOverride w:ilvl="6"/>
-    <w:lvlOverride w:ilvl="7"/>
-    <w:lvlOverride w:ilvl="8"/>
   </w:num>
   <w:num w:numId="4">
     <w:abstractNumId w:val="0"/>

</xml_diff>

<commit_message>
UC001 e UC002 aprovados.
Os casos de uso 001 e 002 foram aprovados por um representante da equipe técnica (Lucas França) e podem ser movidos para o branch principal.
</commit_message>
<xml_diff>
--- a/Documentos Funcionais/UC001_AutenticarUsuário.docx
+++ b/Documentos Funcionais/UC001_AutenticarUsuário.docx
@@ -37,8 +37,6 @@
         </w:rPr>
         <w:t>:</w:t>
       </w:r>
-      <w:bookmarkStart w:id="0" w:name="_GoBack"/>
-      <w:bookmarkEnd w:id="0"/>
     </w:p>
     <w:tbl>
       <w:tblPr>
@@ -534,8 +532,119 @@
                 <w:color w:val="000000"/>
                 <w:lang w:eastAsia="pt-BR"/>
               </w:rPr>
+              <w:t>0.3</w:t>
+            </w:r>
+          </w:p>
+        </w:tc>
+      </w:tr>
+      <w:tr>
+        <w:trPr>
+          <w:trHeight w:val="290"/>
+        </w:trPr>
+        <w:tc>
+          <w:tcPr>
+            <w:tcW w:w="979" w:type="dxa"/>
+            <w:shd w:val="clear" w:color="auto" w:fill="auto"/>
+            <w:noWrap/>
+            <w:vAlign w:val="bottom"/>
+          </w:tcPr>
+          <w:p>
+            <w:pPr>
+              <w:spacing w:after="0" w:line="240" w:lineRule="auto"/>
+              <w:rPr>
+                <w:rFonts w:ascii="Calibri" w:eastAsia="Times New Roman" w:hAnsi="Calibri" w:cs="Calibri"/>
+                <w:color w:val="000000"/>
+                <w:lang w:eastAsia="pt-BR"/>
+              </w:rPr>
+            </w:pPr>
+            <w:r>
+              <w:rPr>
+                <w:rFonts w:ascii="Calibri" w:eastAsia="Times New Roman" w:hAnsi="Calibri" w:cs="Calibri"/>
+                <w:color w:val="000000"/>
+                <w:lang w:eastAsia="pt-BR"/>
+              </w:rPr>
+              <w:t>11/04/18</w:t>
+            </w:r>
+          </w:p>
+        </w:tc>
+        <w:tc>
+          <w:tcPr>
+            <w:tcW w:w="1851" w:type="dxa"/>
+            <w:shd w:val="clear" w:color="auto" w:fill="auto"/>
+            <w:noWrap/>
+            <w:vAlign w:val="bottom"/>
+          </w:tcPr>
+          <w:p>
+            <w:pPr>
+              <w:spacing w:after="0" w:line="240" w:lineRule="auto"/>
+              <w:rPr>
+                <w:rFonts w:ascii="Calibri" w:eastAsia="Times New Roman" w:hAnsi="Calibri" w:cs="Calibri"/>
+                <w:color w:val="000000"/>
+                <w:lang w:eastAsia="pt-BR"/>
+              </w:rPr>
+            </w:pPr>
+            <w:r>
+              <w:rPr>
+                <w:rFonts w:ascii="Calibri" w:eastAsia="Times New Roman" w:hAnsi="Calibri" w:cs="Calibri"/>
+                <w:color w:val="000000"/>
+                <w:lang w:eastAsia="pt-BR"/>
+              </w:rPr>
+              <w:t>Lucas França</w:t>
+            </w:r>
+          </w:p>
+        </w:tc>
+        <w:tc>
+          <w:tcPr>
+            <w:tcW w:w="4962" w:type="dxa"/>
+            <w:shd w:val="clear" w:color="auto" w:fill="auto"/>
+            <w:noWrap/>
+            <w:vAlign w:val="bottom"/>
+          </w:tcPr>
+          <w:p>
+            <w:pPr>
+              <w:spacing w:after="0" w:line="240" w:lineRule="auto"/>
+              <w:rPr>
+                <w:rFonts w:ascii="Calibri" w:eastAsia="Times New Roman" w:hAnsi="Calibri" w:cs="Calibri"/>
+                <w:color w:val="000000"/>
+                <w:lang w:eastAsia="pt-BR"/>
+              </w:rPr>
+            </w:pPr>
+            <w:r>
+              <w:rPr>
+                <w:rFonts w:ascii="Calibri" w:eastAsia="Times New Roman" w:hAnsi="Calibri" w:cs="Calibri"/>
+                <w:color w:val="000000"/>
+                <w:lang w:eastAsia="pt-BR"/>
+              </w:rPr>
+              <w:t>Aprovação da equipe técnica</w:t>
+            </w:r>
+          </w:p>
+        </w:tc>
+        <w:tc>
+          <w:tcPr>
+            <w:tcW w:w="774" w:type="dxa"/>
+            <w:shd w:val="clear" w:color="auto" w:fill="auto"/>
+            <w:noWrap/>
+            <w:vAlign w:val="bottom"/>
+          </w:tcPr>
+          <w:p>
+            <w:pPr>
+              <w:spacing w:after="0" w:line="240" w:lineRule="auto"/>
+              <w:rPr>
+                <w:rFonts w:ascii="Calibri" w:eastAsia="Times New Roman" w:hAnsi="Calibri" w:cs="Calibri"/>
+                <w:color w:val="000000"/>
+                <w:lang w:eastAsia="pt-BR"/>
+              </w:rPr>
+            </w:pPr>
+            <w:r>
+              <w:rPr>
+                <w:rFonts w:ascii="Calibri" w:eastAsia="Times New Roman" w:hAnsi="Calibri" w:cs="Calibri"/>
+                <w:color w:val="000000"/>
+                <w:lang w:eastAsia="pt-BR"/>
+              </w:rPr>
               <w:t>1.0</w:t>
             </w:r>
+            <w:bookmarkStart w:id="0" w:name="_GoBack"/>
+            <w:bookmarkEnd w:id="0"/>
           </w:p>
         </w:tc>
       </w:tr>
@@ -1999,6 +2108,7 @@
           <w:rFonts w:cs="Arial"/>
           <w:bCs/>
         </w:rPr>
+        <w:lastRenderedPageBreak/>
         <w:t>Login.</w:t>
       </w:r>
     </w:p>
@@ -2017,7 +2127,6 @@
           <w:bCs/>
           <w:noProof/>
         </w:rPr>
-        <w:lastRenderedPageBreak/>
         <w:drawing>
           <wp:inline distT="0" distB="0" distL="0" distR="0">
             <wp:extent cx="5391150" cy="2222500"/>
@@ -2361,14 +2470,7 @@
           <w:rFonts w:cs="Arial"/>
           <w:szCs w:val="18"/>
         </w:rPr>
-        <w:t xml:space="preserve"> </w:t>
-      </w:r>
-      <w:r>
-        <w:rPr>
-          <w:rFonts w:cs="Arial"/>
-          <w:szCs w:val="18"/>
-        </w:rPr>
-        <w:t xml:space="preserve"> </w:t>
+        <w:t xml:space="preserve">  </w:t>
       </w:r>
       <w:r>
         <w:rPr>
@@ -2385,15 +2487,7 @@
           <w:b/>
           <w:szCs w:val="18"/>
         </w:rPr>
-        <w:t xml:space="preserve">O </w:t>
-      </w:r>
-      <w:r>
-        <w:rPr>
-          <w:rFonts w:cs="Arial"/>
-          <w:b/>
-          <w:szCs w:val="18"/>
-        </w:rPr>
-        <w:t>campo “&lt;nome do campo&gt;” é de preenchimento obrigatório</w:t>
+        <w:t>O campo “&lt;nome do campo&gt;” é de preenchimento obrigatório</w:t>
       </w:r>
       <w:r>
         <w:rPr>
@@ -2503,37 +2597,15 @@
           <w:rFonts w:cs="Arial"/>
           <w:szCs w:val="18"/>
         </w:rPr>
-        <w:t xml:space="preserve">Se o usuário não preencheu </w:t>
-      </w:r>
-      <w:r>
-        <w:rPr>
-          <w:rFonts w:cs="Arial"/>
-          <w:szCs w:val="18"/>
-        </w:rPr>
-        <w:t xml:space="preserve">o campo de e-mail de forma incorreta, sem @ ou domínio inválido, </w:t>
-      </w:r>
-      <w:r>
-        <w:rPr>
-          <w:rFonts w:cs="Arial"/>
-          <w:szCs w:val="18"/>
-        </w:rPr>
-        <w:t xml:space="preserve">o sistema deve exibir a mensagem </w:t>
-      </w:r>
-      <w:r>
-        <w:rPr>
-          <w:rFonts w:cs="Arial"/>
-          <w:b/>
-          <w:szCs w:val="18"/>
-        </w:rPr>
-        <w:t>“O e</w:t>
-      </w:r>
-      <w:r>
-        <w:rPr>
-          <w:rFonts w:cs="Arial"/>
-          <w:b/>
-          <w:szCs w:val="18"/>
-        </w:rPr>
-        <w:t xml:space="preserve">-mail informado para autenticação, não é um e-mail </w:t>
+        <w:t xml:space="preserve">Se o usuário não preencheu o campo de e-mail de forma incorreta, sem @ ou domínio inválido, o sistema deve exibir a mensagem </w:t>
+      </w:r>
+      <w:r>
+        <w:rPr>
+          <w:rFonts w:cs="Arial"/>
+          <w:b/>
+          <w:szCs w:val="18"/>
+        </w:rPr>
+        <w:t xml:space="preserve">“O e-mail informado para autenticação, não é um e-mail </w:t>
       </w:r>
       <w:proofErr w:type="gramStart"/>
       <w:r>
@@ -2542,15 +2614,7 @@
           <w:b/>
           <w:szCs w:val="18"/>
         </w:rPr>
-        <w:t>válido.</w:t>
-      </w:r>
-      <w:r>
-        <w:rPr>
-          <w:rFonts w:cs="Arial"/>
-          <w:b/>
-          <w:szCs w:val="18"/>
-        </w:rPr>
-        <w:t>”</w:t>
+        <w:t>válido.”</w:t>
       </w:r>
       <w:proofErr w:type="gramEnd"/>
       <w:r>

</xml_diff>